<commit_message>
update (decide problem 1) for assignment
</commit_message>
<xml_diff>
--- a/03.Code_Formatting/03. Code-Formatting-Homework.docx
+++ b/03.Code_Formatting/03. Code-Formatting-Homework.docx
@@ -105,17 +105,29 @@
       </w:r>
     </w:p>
     <w:p>
+      <w:pPr>
+        <w:rPr>
+          <w:color w:val="FF0000"/>
+        </w:rPr>
+      </w:pPr>
       <w:r>
+        <w:rPr>
+          <w:color w:val="FF0000"/>
+        </w:rPr>
         <w:t xml:space="preserve">Following the guidelines and best practices for C# code formatting, reformat the file </w:t>
       </w:r>
       <w:r>
         <w:rPr>
           <w:b/>
           <w:noProof/>
+          <w:color w:val="FF0000"/>
         </w:rPr>
         <w:t>Event.cs</w:t>
       </w:r>
       <w:r>
+        <w:rPr>
+          <w:color w:val="FF0000"/>
+        </w:rPr>
         <w:t xml:space="preserve"> in order to make it easier to read, understand and maintain.</w:t>
       </w:r>
     </w:p>
@@ -139,7 +151,6 @@
       <w:r>
         <w:t xml:space="preserve">Submit the original and reformatted file as part of your homework. For example, if your file is </w:t>
       </w:r>
-      <w:proofErr w:type="spellStart"/>
       <w:r>
         <w:rPr>
           <w:rFonts w:ascii="Consolas" w:hAnsi="Consolas" w:cs="Consolas"/>
@@ -147,11 +158,9 @@
         </w:rPr>
         <w:t>Student.cs</w:t>
       </w:r>
-      <w:proofErr w:type="spellEnd"/>
       <w:r>
         <w:t xml:space="preserve">, submit the files </w:t>
       </w:r>
-      <w:proofErr w:type="spellStart"/>
       <w:r>
         <w:rPr>
           <w:rFonts w:ascii="Consolas" w:hAnsi="Consolas" w:cs="Consolas"/>
@@ -159,11 +168,9 @@
         </w:rPr>
         <w:t>Student.cs</w:t>
       </w:r>
-      <w:proofErr w:type="spellEnd"/>
       <w:r>
         <w:t xml:space="preserve"> and </w:t>
       </w:r>
-      <w:proofErr w:type="spellStart"/>
       <w:r>
         <w:rPr>
           <w:rFonts w:ascii="Consolas" w:hAnsi="Consolas" w:cs="Consolas"/>
@@ -171,24 +178,23 @@
         </w:rPr>
         <w:t>Student_reformatted.cs</w:t>
       </w:r>
-      <w:proofErr w:type="spellEnd"/>
       <w:r>
         <w:t>).</w:t>
       </w:r>
     </w:p>
     <w:p>
       <w:r>
-        <w:t xml:space="preserve">Since the file is likely to have external dependencies, the code </w:t>
+        <w:t>Since the file is likely to have external dependencies, the code may not compile. Leave it as it is (or provide dummy methods and classes in order to make it compile).</w:t>
+      </w:r>
+    </w:p>
+    <w:p>
+      <w:r>
+        <w:t>If you don't have any badly formatted code, you can either sear</w:t>
       </w:r>
       <w:bookmarkStart w:id="0" w:name="_GoBack"/>
       <w:bookmarkEnd w:id="0"/>
       <w:r>
-        <w:t>may not compile. Leave it as it is (or provide dummy methods and classes in order to make it compile).</w:t>
-      </w:r>
-    </w:p>
-    <w:p>
-      <w:r>
-        <w:t>If you don't have any badly formatted code, you can either search for a C# class on the Internet or format one of your source code files badly first, and then refactor it.</w:t>
+        <w:t>ch for a C# class on the Internet or format one of your source code files badly first, and then refactor it.</w:t>
       </w:r>
     </w:p>
     <w:sectPr>
@@ -1426,7 +1432,7 @@
                           <wp:extent cx="200025" cy="200025"/>
                           <wp:effectExtent l="0" t="0" r="9525" b="9525"/>
                           <wp:docPr id="11" name="Picture 11" title="Software University Foundation">
-                            <a:hlinkClick xmlns:a="http://schemas.openxmlformats.org/drawingml/2006/main" r:id="rId22"/>
+                            <a:hlinkClick xmlns:a="http://schemas.openxmlformats.org/drawingml/2006/main" r:id="rId1"/>
                           </wp:docPr>
                           <wp:cNvGraphicFramePr/>
                           <a:graphic xmlns:a="http://schemas.openxmlformats.org/drawingml/2006/main">
@@ -1434,7 +1440,7 @@
                               <pic:pic xmlns:pic="http://schemas.openxmlformats.org/drawingml/2006/picture">
                                 <pic:nvPicPr>
                                   <pic:cNvPr id="94" name="Picture 4" title="Software University Foundation">
-                                    <a:hlinkClick r:id="rId22"/>
+                                    <a:hlinkClick r:id="rId1"/>
                                   </pic:cNvPr>
                                   <pic:cNvPicPr/>
                                 </pic:nvPicPr>
@@ -1952,7 +1958,7 @@
         </mc:Choice>
         <mc:Fallback>
           <w:pict>
-            <v:line w14:anchorId="47090630" id="Straight Connector 1" o:spid="_x0000_s1026" style="position:absolute;flip:y;z-index:251662336;visibility:visible;mso-wrap-style:square;mso-width-percent:0;mso-height-percent:0;mso-wrap-distance-left:9pt;mso-wrap-distance-top:0;mso-wrap-distance-right:9pt;mso-wrap-distance-bottom:0;mso-position-horizontal:absolute;mso-position-horizontal-relative:text;mso-position-vertical:absolute;mso-position-vertical-relative:text;mso-width-percent:0;mso-height-percent:0;mso-width-relative:margin;mso-height-relative:margin" from="-.35pt,11.2pt" to="520.45pt,11.2pt" o:gfxdata="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" strokecolor="#f37123" strokeweight="1pt">
+            <v:line w14:anchorId="32FC2E1C" id="Straight Connector 1" o:spid="_x0000_s1026" style="position:absolute;flip:y;z-index:251662336;visibility:visible;mso-wrap-style:square;mso-width-percent:0;mso-height-percent:0;mso-wrap-distance-left:9pt;mso-wrap-distance-top:0;mso-wrap-distance-right:9pt;mso-wrap-distance-bottom:0;mso-position-horizontal:absolute;mso-position-horizontal-relative:text;mso-position-vertical:absolute;mso-position-vertical-relative:text;mso-width-percent:0;mso-height-percent:0;mso-width-relative:margin;mso-height-relative:margin" from="-.35pt,11.2pt" to="520.45pt,11.2pt" o:gfxdata="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" strokecolor="#f37123" strokeweight="1pt">
               <v:stroke endcap="round"/>
             </v:line>
           </w:pict>
@@ -2022,7 +2028,7 @@
                                 <wp:extent cx="1360800" cy="439200"/>
                                 <wp:effectExtent l="0" t="0" r="0" b="0"/>
                                 <wp:docPr id="24" name="Picture 24" title="Software University Foundation - logo">
-                                  <a:hlinkClick xmlns:a="http://schemas.openxmlformats.org/drawingml/2006/main" r:id="rId1"/>
+                                  <a:hlinkClick xmlns:a="http://schemas.openxmlformats.org/drawingml/2006/main" r:id="rId22"/>
                                 </wp:docPr>
                                 <wp:cNvGraphicFramePr>
                                   <a:graphicFrameLocks xmlns:a="http://schemas.openxmlformats.org/drawingml/2006/main"/>
@@ -2214,7 +2220,7 @@
 
 <file path=word/numbering.xml><?xml version="1.0" encoding="utf-8"?>
 <w:numbering xmlns:wpc="http://schemas.microsoft.com/office/word/2010/wordprocessingCanvas" xmlns:mc="http://schemas.openxmlformats.org/markup-compatibility/2006" xmlns:o="urn:schemas-microsoft-com:office:office" xmlns:r="http://schemas.openxmlformats.org/officeDocument/2006/relationships" xmlns:m="http://schemas.openxmlformats.org/officeDocument/2006/math" xmlns:v="urn:schemas-microsoft-com:vml" xmlns:wp14="http://schemas.microsoft.com/office/word/2010/wordprocessingDrawing" xmlns:wp="http://schemas.openxmlformats.org/drawingml/2006/wordprocessingDrawing" xmlns:w10="urn:schemas-microsoft-com:office:word" xmlns:w="http://schemas.openxmlformats.org/wordprocessingml/2006/main" xmlns:w14="http://schemas.microsoft.com/office/word/2010/wordml" xmlns:w15="http://schemas.microsoft.com/office/word/2012/wordml" xmlns:wpg="http://schemas.microsoft.com/office/word/2010/wordprocessingGroup" xmlns:wpi="http://schemas.microsoft.com/office/word/2010/wordprocessingInk" xmlns:wne="http://schemas.microsoft.com/office/word/2006/wordml" xmlns:wps="http://schemas.microsoft.com/office/word/2010/wordprocessingShape" mc:Ignorable="w14 w15 wp14">
-  <w:abstractNum w:abstractNumId="0">
+  <w:abstractNum w:abstractNumId="0" w15:restartNumberingAfterBreak="0">
     <w:nsid w:val="00DE6CE0"/>
     <w:multiLevelType w:val="hybridMultilevel"/>
     <w:tmpl w:val="D01A1A1E"/>
@@ -2303,7 +2309,7 @@
       </w:pPr>
     </w:lvl>
   </w:abstractNum>
-  <w:abstractNum w:abstractNumId="1">
+  <w:abstractNum w:abstractNumId="1" w15:restartNumberingAfterBreak="0">
     <w:nsid w:val="04E60920"/>
     <w:multiLevelType w:val="hybridMultilevel"/>
     <w:tmpl w:val="9DB0F662"/>
@@ -2416,7 +2422,7 @@
       </w:rPr>
     </w:lvl>
   </w:abstractNum>
-  <w:abstractNum w:abstractNumId="2">
+  <w:abstractNum w:abstractNumId="2" w15:restartNumberingAfterBreak="0">
     <w:nsid w:val="09942933"/>
     <w:multiLevelType w:val="hybridMultilevel"/>
     <w:tmpl w:val="94228B32"/>
@@ -2529,7 +2535,7 @@
       </w:pPr>
     </w:lvl>
   </w:abstractNum>
-  <w:abstractNum w:abstractNumId="3">
+  <w:abstractNum w:abstractNumId="3" w15:restartNumberingAfterBreak="0">
     <w:nsid w:val="0AC736A2"/>
     <w:multiLevelType w:val="multilevel"/>
     <w:tmpl w:val="6ADCEAFC"/>
@@ -2678,7 +2684,7 @@
       </w:rPr>
     </w:lvl>
   </w:abstractNum>
-  <w:abstractNum w:abstractNumId="4">
+  <w:abstractNum w:abstractNumId="4" w15:restartNumberingAfterBreak="0">
     <w:nsid w:val="1874561D"/>
     <w:multiLevelType w:val="hybridMultilevel"/>
     <w:tmpl w:val="ADECB8FE"/>
@@ -2791,7 +2797,7 @@
       </w:pPr>
     </w:lvl>
   </w:abstractNum>
-  <w:abstractNum w:abstractNumId="5">
+  <w:abstractNum w:abstractNumId="5" w15:restartNumberingAfterBreak="0">
     <w:nsid w:val="22CD3F94"/>
     <w:multiLevelType w:val="hybridMultilevel"/>
     <w:tmpl w:val="A044FDFA"/>
@@ -2877,7 +2883,7 @@
       </w:pPr>
     </w:lvl>
   </w:abstractNum>
-  <w:abstractNum w:abstractNumId="6">
+  <w:abstractNum w:abstractNumId="6" w15:restartNumberingAfterBreak="0">
     <w:nsid w:val="273A0993"/>
     <w:multiLevelType w:val="hybridMultilevel"/>
     <w:tmpl w:val="15189A8C"/>
@@ -2990,7 +2996,7 @@
       </w:rPr>
     </w:lvl>
   </w:abstractNum>
-  <w:abstractNum w:abstractNumId="7">
+  <w:abstractNum w:abstractNumId="7" w15:restartNumberingAfterBreak="0">
     <w:nsid w:val="27B21A09"/>
     <w:multiLevelType w:val="hybridMultilevel"/>
     <w:tmpl w:val="2B56ED7C"/>
@@ -3080,7 +3086,7 @@
       </w:pPr>
     </w:lvl>
   </w:abstractNum>
-  <w:abstractNum w:abstractNumId="8">
+  <w:abstractNum w:abstractNumId="8" w15:restartNumberingAfterBreak="0">
     <w:nsid w:val="408D2380"/>
     <w:multiLevelType w:val="hybridMultilevel"/>
     <w:tmpl w:val="171ABD58"/>
@@ -3193,7 +3199,7 @@
       </w:rPr>
     </w:lvl>
   </w:abstractNum>
-  <w:abstractNum w:abstractNumId="9">
+  <w:abstractNum w:abstractNumId="9" w15:restartNumberingAfterBreak="0">
     <w:nsid w:val="480241E3"/>
     <w:multiLevelType w:val="hybridMultilevel"/>
     <w:tmpl w:val="D89C5D02"/>
@@ -3306,7 +3312,7 @@
       </w:rPr>
     </w:lvl>
   </w:abstractNum>
-  <w:abstractNum w:abstractNumId="10">
+  <w:abstractNum w:abstractNumId="10" w15:restartNumberingAfterBreak="0">
     <w:nsid w:val="5507266E"/>
     <w:multiLevelType w:val="hybridMultilevel"/>
     <w:tmpl w:val="22522E3A"/>
@@ -3419,7 +3425,7 @@
       </w:rPr>
     </w:lvl>
   </w:abstractNum>
-  <w:abstractNum w:abstractNumId="11">
+  <w:abstractNum w:abstractNumId="11" w15:restartNumberingAfterBreak="0">
     <w:nsid w:val="55990837"/>
     <w:multiLevelType w:val="hybridMultilevel"/>
     <w:tmpl w:val="960254F8"/>
@@ -3532,7 +3538,7 @@
       </w:rPr>
     </w:lvl>
   </w:abstractNum>
-  <w:abstractNum w:abstractNumId="12">
+  <w:abstractNum w:abstractNumId="12" w15:restartNumberingAfterBreak="0">
     <w:nsid w:val="56373FA6"/>
     <w:multiLevelType w:val="multilevel"/>
     <w:tmpl w:val="0EC6010C"/>
@@ -3681,7 +3687,7 @@
       </w:rPr>
     </w:lvl>
   </w:abstractNum>
-  <w:abstractNum w:abstractNumId="13">
+  <w:abstractNum w:abstractNumId="13" w15:restartNumberingAfterBreak="0">
     <w:nsid w:val="572900D2"/>
     <w:multiLevelType w:val="hybridMultilevel"/>
     <w:tmpl w:val="5824C316"/>
@@ -3794,7 +3800,7 @@
       </w:pPr>
     </w:lvl>
   </w:abstractNum>
-  <w:abstractNum w:abstractNumId="14">
+  <w:abstractNum w:abstractNumId="14" w15:restartNumberingAfterBreak="0">
     <w:nsid w:val="5E10569E"/>
     <w:multiLevelType w:val="hybridMultilevel"/>
     <w:tmpl w:val="6190573C"/>
@@ -3907,7 +3913,7 @@
       </w:rPr>
     </w:lvl>
   </w:abstractNum>
-  <w:abstractNum w:abstractNumId="15">
+  <w:abstractNum w:abstractNumId="15" w15:restartNumberingAfterBreak="0">
     <w:nsid w:val="5F9A715F"/>
     <w:multiLevelType w:val="hybridMultilevel"/>
     <w:tmpl w:val="4B26630C"/>
@@ -4020,7 +4026,7 @@
       </w:rPr>
     </w:lvl>
   </w:abstractNum>
-  <w:abstractNum w:abstractNumId="16">
+  <w:abstractNum w:abstractNumId="16" w15:restartNumberingAfterBreak="0">
     <w:nsid w:val="60B1394E"/>
     <w:multiLevelType w:val="hybridMultilevel"/>
     <w:tmpl w:val="D460172E"/>
@@ -4133,7 +4139,7 @@
       </w:rPr>
     </w:lvl>
   </w:abstractNum>
-  <w:abstractNum w:abstractNumId="17">
+  <w:abstractNum w:abstractNumId="17" w15:restartNumberingAfterBreak="0">
     <w:nsid w:val="65FF2968"/>
     <w:multiLevelType w:val="hybridMultilevel"/>
     <w:tmpl w:val="686E9B12"/>
@@ -4219,7 +4225,7 @@
       </w:pPr>
     </w:lvl>
   </w:abstractNum>
-  <w:abstractNum w:abstractNumId="18">
+  <w:abstractNum w:abstractNumId="18" w15:restartNumberingAfterBreak="0">
     <w:nsid w:val="6DC02F02"/>
     <w:multiLevelType w:val="hybridMultilevel"/>
     <w:tmpl w:val="15B2AB50"/>
@@ -4332,7 +4338,7 @@
       </w:rPr>
     </w:lvl>
   </w:abstractNum>
-  <w:abstractNum w:abstractNumId="19">
+  <w:abstractNum w:abstractNumId="19" w15:restartNumberingAfterBreak="0">
     <w:nsid w:val="76417219"/>
     <w:multiLevelType w:val="hybridMultilevel"/>
     <w:tmpl w:val="02E20E58"/>
@@ -4445,7 +4451,7 @@
       </w:pPr>
     </w:lvl>
   </w:abstractNum>
-  <w:abstractNum w:abstractNumId="20">
+  <w:abstractNum w:abstractNumId="20" w15:restartNumberingAfterBreak="0">
     <w:nsid w:val="7A0155B4"/>
     <w:multiLevelType w:val="hybridMultilevel"/>
     <w:tmpl w:val="581A57DA"/>
@@ -4558,7 +4564,7 @@
       </w:rPr>
     </w:lvl>
   </w:abstractNum>
-  <w:abstractNum w:abstractNumId="21">
+  <w:abstractNum w:abstractNumId="21" w15:restartNumberingAfterBreak="0">
     <w:nsid w:val="7C8835A5"/>
     <w:multiLevelType w:val="hybridMultilevel"/>
     <w:tmpl w:val="7E92255E"/>
@@ -5821,7 +5827,7 @@
 </file>
 
 <file path=customXml/itemProps1.xml><?xml version="1.0" encoding="utf-8"?>
-<ds:datastoreItem xmlns:ds="http://schemas.openxmlformats.org/officeDocument/2006/customXml" ds:itemID="{0F1A3036-F6AA-4227-B9BE-5A01710E1172}">
+<ds:datastoreItem xmlns:ds="http://schemas.openxmlformats.org/officeDocument/2006/customXml" ds:itemID="{E0EF5CBA-2894-408B-9D5A-C6A7FEAD1040}">
   <ds:schemaRefs>
     <ds:schemaRef ds:uri="http://schemas.openxmlformats.org/officeDocument/2006/bibliography"/>
   </ds:schemaRefs>

</xml_diff>